<commit_message>
Fix addenda issues. Also use r markdown in page 1 and page 2 docx to see if it adds line break.
</commit_message>
<xml_diff>
--- a/docassemble/MAVirtualCourt/data/templates/209A_page1_addendum.docx
+++ b/docassemble/MAVirtualCourt/data/templates/209A_page1_addendum.docx
@@ -1,23 +1,26 @@
 
 <file path=word/document.xml><?xml version="1.0" encoding="utf-8"?>
-<w:document xmlns:wpc="http://schemas.microsoft.com/office/word/2010/wordprocessingCanvas" xmlns:cx="http://schemas.microsoft.com/office/drawing/2014/chartex" xmlns:cx1="http://schemas.microsoft.com/office/drawing/2015/9/8/chartex" xmlns:mc="http://schemas.openxmlformats.org/markup-compatibility/2006" xmlns:o="urn:schemas-microsoft-com:office:office" xmlns:r="http://schemas.openxmlformats.org/officeDocument/2006/relationships" xmlns:m="http://schemas.openxmlformats.org/officeDocument/2006/math" xmlns:v="urn:schemas-microsoft-com:vml" xmlns:wp14="http://schemas.microsoft.com/office/word/2010/wordprocessingDrawing" xmlns:wp="http://schemas.openxmlformats.org/drawingml/2006/wordprocessingDrawing" xmlns:w10="urn:schemas-microsoft-com:office:word" xmlns:w="http://schemas.openxmlformats.org/wordprocessingml/2006/main" xmlns:w14="http://schemas.microsoft.com/office/word/2010/wordml" xmlns:w15="http://schemas.microsoft.com/office/word/2012/wordml" xmlns:w16se="http://schemas.microsoft.com/office/word/2015/wordml/symex" xmlns:wpg="http://schemas.microsoft.com/office/word/2010/wordprocessingGroup" xmlns:wpi="http://schemas.microsoft.com/office/word/2010/wordprocessingInk" xmlns:wne="http://schemas.microsoft.com/office/word/2006/wordml" xmlns:wps="http://schemas.microsoft.com/office/word/2010/wordprocessingShape" mc:Ignorable="w14 w15 w16se wp14">
+<w:document xmlns:o="urn:schemas-microsoft-com:office:office" xmlns:r="http://schemas.openxmlformats.org/officeDocument/2006/relationships" xmlns:v="urn:schemas-microsoft-com:vml" xmlns:w="http://schemas.openxmlformats.org/wordprocessingml/2006/main" xmlns:w10="urn:schemas-microsoft-com:office:word" xmlns:wp="http://schemas.openxmlformats.org/drawingml/2006/wordprocessingDrawing" xmlns:wps="http://schemas.microsoft.com/office/word/2010/wordprocessingShape" xmlns:wpg="http://schemas.microsoft.com/office/word/2010/wordprocessingGroup" xmlns:mc="http://schemas.openxmlformats.org/markup-compatibility/2006" xmlns:wp14="http://schemas.microsoft.com/office/word/2010/wordprocessingDrawing" xmlns:w14="http://schemas.microsoft.com/office/word/2010/wordml" mc:Ignorable="w14 wp14">
   <w:body>
     <w:p>
       <w:pPr>
+        <w:pStyle w:val="Normal"/>
         <w:tabs>
-          <w:tab w:val="left" w:pos="-90"/>
-          <w:tab w:val="left" w:pos="0"/>
-          <w:tab w:val="left" w:pos="5325"/>
-          <w:tab w:val="left" w:pos="5670"/>
-          <w:tab w:val="left" w:pos="6390"/>
-          <w:tab w:val="left" w:pos="7110"/>
-          <w:tab w:val="left" w:pos="7830"/>
-          <w:tab w:val="left" w:pos="8550"/>
-          <w:tab w:val="left" w:pos="9270"/>
+          <w:tab w:val="clear" w:pos="420"/>
+          <w:tab w:val="left" w:pos="-90" w:leader="none"/>
+          <w:tab w:val="left" w:pos="0" w:leader="none"/>
+          <w:tab w:val="left" w:pos="5325" w:leader="none"/>
+          <w:tab w:val="left" w:pos="5670" w:leader="none"/>
+          <w:tab w:val="left" w:pos="6390" w:leader="none"/>
+          <w:tab w:val="left" w:pos="7110" w:leader="none"/>
+          <w:tab w:val="left" w:pos="7830" w:leader="none"/>
+          <w:tab w:val="left" w:pos="8550" w:leader="none"/>
+          <w:tab w:val="left" w:pos="9270" w:leader="none"/>
         </w:tabs>
         <w:jc w:val="center"/>
         <w:rPr>
-          <w:rFonts w:ascii="Times New Roman" w:eastAsia="Times New Roman" w:hAnsi="Times New Roman" w:cs="Times New Roman"/>
+          <w:rFonts w:ascii="Times New Roman" w:hAnsi="Times New Roman" w:eastAsia="Times New Roman" w:cs="Times New Roman"/>
+          <w:b/>
           <w:b/>
           <w:smallCaps/>
           <w:color w:val="000000"/>
@@ -28,7 +31,7 @@
       </w:pPr>
       <w:r>
         <w:rPr>
-          <w:rFonts w:ascii="Times New Roman" w:eastAsia="Times New Roman" w:hAnsi="Times New Roman" w:cs="Times New Roman"/>
+          <w:rFonts w:eastAsia="Times New Roman" w:cs="Times New Roman" w:ascii="Times New Roman" w:hAnsi="Times New Roman"/>
           <w:b/>
           <w:smallCaps/>
           <w:color w:val="000000"/>
@@ -41,20 +44,23 @@
     </w:p>
     <w:p>
       <w:pPr>
+        <w:pStyle w:val="Normal"/>
         <w:tabs>
-          <w:tab w:val="left" w:pos="-90"/>
-          <w:tab w:val="left" w:pos="0"/>
-          <w:tab w:val="left" w:pos="5325"/>
-          <w:tab w:val="left" w:pos="5670"/>
-          <w:tab w:val="left" w:pos="6390"/>
-          <w:tab w:val="left" w:pos="7110"/>
-          <w:tab w:val="left" w:pos="7830"/>
-          <w:tab w:val="left" w:pos="8550"/>
-          <w:tab w:val="left" w:pos="9270"/>
+          <w:tab w:val="clear" w:pos="420"/>
+          <w:tab w:val="left" w:pos="-90" w:leader="none"/>
+          <w:tab w:val="left" w:pos="0" w:leader="none"/>
+          <w:tab w:val="left" w:pos="5325" w:leader="none"/>
+          <w:tab w:val="left" w:pos="5670" w:leader="none"/>
+          <w:tab w:val="left" w:pos="6390" w:leader="none"/>
+          <w:tab w:val="left" w:pos="7110" w:leader="none"/>
+          <w:tab w:val="left" w:pos="7830" w:leader="none"/>
+          <w:tab w:val="left" w:pos="8550" w:leader="none"/>
+          <w:tab w:val="left" w:pos="9270" w:leader="none"/>
         </w:tabs>
         <w:jc w:val="center"/>
         <w:rPr>
-          <w:rFonts w:ascii="Times New Roman" w:eastAsia="Times New Roman" w:hAnsi="Times New Roman" w:cs="Times New Roman"/>
+          <w:rFonts w:ascii="Times New Roman" w:hAnsi="Times New Roman" w:eastAsia="Times New Roman" w:cs="Times New Roman"/>
+          <w:b/>
           <w:b/>
           <w:smallCaps/>
           <w:color w:val="000000"/>
@@ -64,7 +70,7 @@
       </w:pPr>
       <w:r>
         <w:rPr>
-          <w:rFonts w:ascii="Times New Roman" w:eastAsia="Times New Roman" w:hAnsi="Times New Roman" w:cs="Times New Roman"/>
+          <w:rFonts w:eastAsia="Times New Roman" w:cs="Times New Roman" w:ascii="Times New Roman" w:hAnsi="Times New Roman"/>
           <w:b/>
           <w:smallCaps/>
           <w:color w:val="000000"/>
@@ -72,125 +78,95 @@
           <w:lang w:eastAsia="en-US" w:bidi="ar-SA"/>
         </w:rPr>
         <w:t>COMMONWEALTH OF MASSACHUSETTS</w:t>
-      </w:r>
-      <w:r>
-        <w:rPr>
-          <w:rFonts w:ascii="Times New Roman" w:eastAsia="Times New Roman" w:hAnsi="Times New Roman" w:cs="Times New Roman"/>
-          <w:b/>
-          <w:smallCaps/>
-          <w:color w:val="000000"/>
-          <w:kern w:val="0"/>
-          <w:lang w:eastAsia="en-US" w:bidi="ar-SA"/>
-        </w:rPr>
         <w:br/>
         <w:t>TRIAL COURT</w:t>
       </w:r>
     </w:p>
     <w:p>
       <w:pPr>
-        <w:suppressAutoHyphens/>
-        <w:spacing w:line="240" w:lineRule="atLeast"/>
+        <w:pStyle w:val="Normal"/>
+        <w:suppressAutoHyphens w:val="true"/>
+        <w:spacing w:lineRule="atLeast" w:line="240" w:before="0" w:after="0"/>
         <w:contextualSpacing/>
         <w:rPr>
-          <w:rFonts w:ascii="Times New Roman" w:eastAsia="Times New Roman" w:hAnsi="Times New Roman" w:cs="Times New Roman"/>
-          <w:kern w:val="0"/>
-          <w:lang w:eastAsia="en-US" w:bidi="ar-SA"/>
-        </w:rPr>
-      </w:pPr>
-    </w:p>
-    <w:p>
-      <w:pPr>
+          <w:rFonts w:ascii="Times New Roman" w:hAnsi="Times New Roman" w:eastAsia="Times New Roman" w:cs="Times New Roman"/>
+          <w:kern w:val="0"/>
+          <w:lang w:eastAsia="en-US" w:bidi="ar-SA"/>
+        </w:rPr>
+      </w:pPr>
+      <w:r>
+        <w:rPr>
+          <w:rFonts w:eastAsia="Times New Roman" w:cs="Times New Roman" w:ascii="Times New Roman" w:hAnsi="Times New Roman"/>
+          <w:kern w:val="0"/>
+          <w:lang w:eastAsia="en-US" w:bidi="ar-SA"/>
+        </w:rPr>
+      </w:r>
+    </w:p>
+    <w:p>
+      <w:pPr>
+        <w:pStyle w:val="Normal"/>
         <w:tabs>
-          <w:tab w:val="left" w:pos="5040"/>
+          <w:tab w:val="clear" w:pos="420"/>
+          <w:tab w:val="left" w:pos="5040" w:leader="none"/>
         </w:tabs>
-        <w:suppressAutoHyphens/>
-        <w:spacing w:line="240" w:lineRule="atLeast"/>
+        <w:suppressAutoHyphens w:val="true"/>
+        <w:spacing w:lineRule="atLeast" w:line="240" w:before="0" w:after="0"/>
         <w:ind w:left="5040" w:hanging="5040"/>
         <w:contextualSpacing/>
         <w:rPr>
-          <w:rFonts w:ascii="Times New Roman" w:eastAsia="Times New Roman" w:hAnsi="Times New Roman" w:cs="Times New Roman"/>
-          <w:kern w:val="0"/>
-          <w:lang w:eastAsia="en-US" w:bidi="ar-SA"/>
-        </w:rPr>
-      </w:pPr>
-      <w:r>
-        <w:rPr>
-          <w:rFonts w:ascii="Times New Roman" w:eastAsia="Times New Roman" w:hAnsi="Times New Roman" w:cs="Times New Roman"/>
-          <w:kern w:val="0"/>
-          <w:lang w:eastAsia="en-US" w:bidi="ar-SA"/>
-        </w:rPr>
-        <w:t>{{ court</w:t>
-      </w:r>
-      <w:r>
-        <w:rPr>
-          <w:rFonts w:ascii="Times New Roman" w:eastAsia="Times New Roman" w:hAnsi="Times New Roman" w:cs="Times New Roman"/>
-          <w:kern w:val="0"/>
-          <w:lang w:eastAsia="en-US" w:bidi="ar-SA"/>
-        </w:rPr>
-        <w:t>s[0]</w:t>
-      </w:r>
-      <w:r>
-        <w:rPr>
-          <w:rFonts w:ascii="Times New Roman" w:eastAsia="Times New Roman" w:hAnsi="Times New Roman" w:cs="Times New Roman"/>
-          <w:kern w:val="0"/>
-          <w:lang w:eastAsia="en-US" w:bidi="ar-SA"/>
-        </w:rPr>
-        <w:t>.address.county }}, ss</w:t>
-      </w:r>
-      <w:r>
-        <w:rPr>
-          <w:rFonts w:ascii="Times New Roman" w:eastAsia="Times New Roman" w:hAnsi="Times New Roman" w:cs="Times New Roman"/>
-          <w:kern w:val="0"/>
-          <w:lang w:eastAsia="en-US" w:bidi="ar-SA"/>
-        </w:rPr>
+          <w:rFonts w:ascii="Times New Roman" w:hAnsi="Times New Roman" w:eastAsia="Times New Roman" w:cs="Times New Roman"/>
+          <w:kern w:val="0"/>
+          <w:lang w:eastAsia="en-US" w:bidi="ar-SA"/>
+        </w:rPr>
+      </w:pPr>
+      <w:r>
+        <w:rPr>
+          <w:rFonts w:eastAsia="Times New Roman" w:cs="Times New Roman" w:ascii="Times New Roman" w:hAnsi="Times New Roman"/>
+          <w:kern w:val="0"/>
+          <w:lang w:eastAsia="en-US" w:bidi="ar-SA"/>
+        </w:rPr>
+        <w:t>{{ courts[0].address.county }}, ss</w:t>
         <w:tab/>
-        <w:t>{{ court</w:t>
-      </w:r>
-      <w:r>
-        <w:rPr>
-          <w:rFonts w:ascii="Times New Roman" w:eastAsia="Times New Roman" w:hAnsi="Times New Roman" w:cs="Times New Roman"/>
-          <w:kern w:val="0"/>
-          <w:lang w:eastAsia="en-US" w:bidi="ar-SA"/>
-        </w:rPr>
-        <w:t>s[0]</w:t>
-      </w:r>
-      <w:r>
-        <w:rPr>
-          <w:rFonts w:ascii="Times New Roman" w:eastAsia="Times New Roman" w:hAnsi="Times New Roman" w:cs="Times New Roman"/>
-          <w:kern w:val="0"/>
-          <w:lang w:eastAsia="en-US" w:bidi="ar-SA"/>
-        </w:rPr>
-        <w:t xml:space="preserve"> }}</w:t>
-      </w:r>
-    </w:p>
-    <w:p>
-      <w:pPr>
-        <w:suppressAutoHyphens/>
-        <w:spacing w:line="240" w:lineRule="atLeast"/>
-        <w:ind w:left="5040"/>
+        <w:t>{{ courts[0] }}</w:t>
+      </w:r>
+    </w:p>
+    <w:p>
+      <w:pPr>
+        <w:pStyle w:val="Normal"/>
+        <w:suppressAutoHyphens w:val="true"/>
+        <w:spacing w:lineRule="atLeast" w:line="240" w:before="0" w:after="0"/>
+        <w:ind w:left="5040" w:hanging="0"/>
         <w:contextualSpacing/>
         <w:rPr>
-          <w:rFonts w:ascii="Times New Roman" w:eastAsia="Times New Roman" w:hAnsi="Times New Roman" w:cs="Times New Roman"/>
-          <w:kern w:val="0"/>
-          <w:lang w:eastAsia="en-US" w:bidi="ar-SA"/>
-        </w:rPr>
-      </w:pPr>
-    </w:p>
-    <w:p>
-      <w:pPr>
-        <w:suppressAutoHyphens/>
-        <w:spacing w:line="240" w:lineRule="atLeast"/>
-        <w:ind w:left="5040"/>
+          <w:rFonts w:ascii="Times New Roman" w:hAnsi="Times New Roman" w:eastAsia="Times New Roman" w:cs="Times New Roman"/>
+          <w:kern w:val="0"/>
+          <w:lang w:eastAsia="en-US" w:bidi="ar-SA"/>
+        </w:rPr>
+      </w:pPr>
+      <w:r>
+        <w:rPr>
+          <w:rFonts w:eastAsia="Times New Roman" w:cs="Times New Roman" w:ascii="Times New Roman" w:hAnsi="Times New Roman"/>
+          <w:kern w:val="0"/>
+          <w:lang w:eastAsia="en-US" w:bidi="ar-SA"/>
+        </w:rPr>
+      </w:r>
+    </w:p>
+    <w:p>
+      <w:pPr>
+        <w:pStyle w:val="Normal"/>
+        <w:suppressAutoHyphens w:val="true"/>
+        <w:spacing w:lineRule="atLeast" w:line="240" w:before="0" w:after="0"/>
+        <w:ind w:left="5040" w:hanging="0"/>
         <w:contextualSpacing/>
         <w:rPr>
-          <w:rFonts w:ascii="Times New Roman" w:eastAsia="Times New Roman" w:hAnsi="Times New Roman" w:cs="Times New Roman"/>
-          <w:kern w:val="0"/>
-          <w:lang w:eastAsia="en-US" w:bidi="ar-SA"/>
-        </w:rPr>
-      </w:pPr>
-      <w:r>
-        <w:rPr>
-          <w:rFonts w:ascii="Times New Roman" w:eastAsia="Times New Roman" w:hAnsi="Times New Roman" w:cs="Times New Roman"/>
+          <w:rFonts w:ascii="Times New Roman" w:hAnsi="Times New Roman" w:eastAsia="Times New Roman" w:cs="Times New Roman"/>
+          <w:kern w:val="0"/>
+          <w:lang w:eastAsia="en-US" w:bidi="ar-SA"/>
+        </w:rPr>
+      </w:pPr>
+      <w:r>
+        <w:rPr>
+          <w:rFonts w:eastAsia="Times New Roman" w:cs="Times New Roman" w:ascii="Times New Roman" w:hAnsi="Times New Roman"/>
           <w:kern w:val="0"/>
           <w:lang w:eastAsia="en-US" w:bidi="ar-SA"/>
         </w:rPr>
@@ -199,67 +175,62 @@
     </w:p>
     <w:p>
       <w:pPr>
-        <w:suppressAutoHyphens/>
-        <w:spacing w:line="240" w:lineRule="atLeast"/>
+        <w:pStyle w:val="Normal"/>
+        <w:suppressAutoHyphens w:val="true"/>
+        <w:spacing w:lineRule="atLeast" w:line="240" w:before="0" w:after="0"/>
         <w:contextualSpacing/>
         <w:rPr>
-          <w:rFonts w:ascii="Times New Roman" w:eastAsia="Times New Roman" w:hAnsi="Times New Roman" w:cs="Times New Roman"/>
-          <w:kern w:val="0"/>
-          <w:lang w:eastAsia="en-US" w:bidi="ar-SA"/>
-        </w:rPr>
-      </w:pPr>
-    </w:p>
-    <w:p>
-      <w:pPr>
-        <w:suppressAutoHyphens/>
-        <w:spacing w:line="240" w:lineRule="atLeast"/>
+          <w:rFonts w:ascii="Times New Roman" w:hAnsi="Times New Roman" w:eastAsia="Times New Roman" w:cs="Times New Roman"/>
+          <w:kern w:val="0"/>
+          <w:lang w:eastAsia="en-US" w:bidi="ar-SA"/>
+        </w:rPr>
+      </w:pPr>
+      <w:r>
+        <w:rPr>
+          <w:rFonts w:eastAsia="Times New Roman" w:cs="Times New Roman" w:ascii="Times New Roman" w:hAnsi="Times New Roman"/>
+          <w:kern w:val="0"/>
+          <w:lang w:eastAsia="en-US" w:bidi="ar-SA"/>
+        </w:rPr>
+      </w:r>
+    </w:p>
+    <w:p>
+      <w:pPr>
+        <w:pStyle w:val="Normal"/>
+        <w:suppressAutoHyphens w:val="true"/>
+        <w:spacing w:lineRule="atLeast" w:line="240" w:before="0" w:after="0"/>
         <w:contextualSpacing/>
         <w:rPr>
-          <w:rFonts w:ascii="Times New Roman" w:eastAsia="Times New Roman" w:hAnsi="Times New Roman" w:cs="Times New Roman"/>
-          <w:kern w:val="0"/>
-          <w:lang w:eastAsia="en-US" w:bidi="ar-SA"/>
-        </w:rPr>
-      </w:pPr>
-      <w:r>
-        <w:rPr>
-          <w:rFonts w:ascii="Times New Roman" w:eastAsia="Times New Roman" w:hAnsi="Times New Roman" w:cs="Times New Roman"/>
-          <w:kern w:val="0"/>
-          <w:lang w:eastAsia="en-US" w:bidi="ar-SA"/>
-        </w:rPr>
-        <w:t xml:space="preserve">{{ </w:t>
-      </w:r>
-      <w:r>
-        <w:rPr>
-          <w:rFonts w:ascii="Times New Roman" w:eastAsia="Times New Roman" w:hAnsi="Times New Roman" w:cs="Times New Roman"/>
-          <w:kern w:val="0"/>
-          <w:lang w:eastAsia="en-US" w:bidi="ar-SA"/>
-        </w:rPr>
-        <w:t>users</w:t>
-      </w:r>
-      <w:r>
-        <w:rPr>
-          <w:rFonts w:ascii="Times New Roman" w:eastAsia="Times New Roman" w:hAnsi="Times New Roman" w:cs="Times New Roman"/>
-          <w:kern w:val="0"/>
-          <w:lang w:eastAsia="en-US" w:bidi="ar-SA"/>
-        </w:rPr>
-        <w:t xml:space="preserve"> }},</w:t>
-      </w:r>
-    </w:p>
-    <w:p>
-      <w:pPr>
-        <w:suppressAutoHyphens/>
-        <w:spacing w:line="240" w:lineRule="atLeast"/>
+          <w:rFonts w:ascii="Times New Roman" w:hAnsi="Times New Roman" w:eastAsia="Times New Roman" w:cs="Times New Roman"/>
+          <w:kern w:val="0"/>
+          <w:lang w:eastAsia="en-US" w:bidi="ar-SA"/>
+        </w:rPr>
+      </w:pPr>
+      <w:r>
+        <w:rPr>
+          <w:rFonts w:eastAsia="Times New Roman" w:cs="Times New Roman" w:ascii="Times New Roman" w:hAnsi="Times New Roman"/>
+          <w:kern w:val="0"/>
+          <w:lang w:eastAsia="en-US" w:bidi="ar-SA"/>
+        </w:rPr>
+        <w:t>{{ users }},</w:t>
+      </w:r>
+    </w:p>
+    <w:p>
+      <w:pPr>
+        <w:pStyle w:val="Normal"/>
+        <w:suppressAutoHyphens w:val="true"/>
+        <w:spacing w:lineRule="atLeast" w:line="240" w:before="0" w:after="0"/>
         <w:contextualSpacing/>
         <w:rPr>
-          <w:rFonts w:ascii="Times New Roman" w:eastAsia="Times New Roman" w:hAnsi="Times New Roman" w:cs="Times New Roman"/>
-          <w:b/>
-          <w:kern w:val="0"/>
-          <w:lang w:eastAsia="en-US" w:bidi="ar-SA"/>
-        </w:rPr>
-      </w:pPr>
-      <w:r>
-        <w:rPr>
-          <w:rFonts w:ascii="Times New Roman" w:eastAsia="Times New Roman" w:hAnsi="Times New Roman" w:cs="Times New Roman"/>
+          <w:rFonts w:ascii="Times New Roman" w:hAnsi="Times New Roman" w:eastAsia="Times New Roman" w:cs="Times New Roman"/>
+          <w:b/>
+          <w:b/>
+          <w:kern w:val="0"/>
+          <w:lang w:eastAsia="en-US" w:bidi="ar-SA"/>
+        </w:rPr>
+      </w:pPr>
+      <w:r>
+        <w:rPr>
+          <w:rFonts w:eastAsia="Times New Roman" w:cs="Times New Roman" w:ascii="Times New Roman" w:hAnsi="Times New Roman"/>
           <w:b/>
           <w:kern w:val="0"/>
           <w:lang w:eastAsia="en-US" w:bidi="ar-SA"/>
@@ -269,50 +240,53 @@
     </w:p>
     <w:p>
       <w:pPr>
-        <w:suppressAutoHyphens/>
-        <w:spacing w:line="240" w:lineRule="atLeast"/>
+        <w:pStyle w:val="Normal"/>
+        <w:suppressAutoHyphens w:val="true"/>
+        <w:spacing w:lineRule="atLeast" w:line="240" w:before="0" w:after="0"/>
         <w:contextualSpacing/>
         <w:rPr>
-          <w:rFonts w:ascii="Times New Roman" w:eastAsia="Times New Roman" w:hAnsi="Times New Roman" w:cs="Times New Roman"/>
-          <w:kern w:val="0"/>
-          <w:lang w:eastAsia="en-US" w:bidi="ar-SA"/>
-        </w:rPr>
-      </w:pPr>
-    </w:p>
-    <w:p>
-      <w:pPr>
+          <w:rFonts w:ascii="Times New Roman" w:hAnsi="Times New Roman" w:eastAsia="Times New Roman" w:cs="Times New Roman"/>
+          <w:kern w:val="0"/>
+          <w:lang w:eastAsia="en-US" w:bidi="ar-SA"/>
+        </w:rPr>
+      </w:pPr>
+      <w:r>
+        <w:rPr>
+          <w:rFonts w:eastAsia="Times New Roman" w:cs="Times New Roman" w:ascii="Times New Roman" w:hAnsi="Times New Roman"/>
+          <w:kern w:val="0"/>
+          <w:lang w:eastAsia="en-US" w:bidi="ar-SA"/>
+        </w:rPr>
+      </w:r>
+    </w:p>
+    <w:p>
+      <w:pPr>
+        <w:pStyle w:val="Normal"/>
         <w:tabs>
-          <w:tab w:val="left" w:pos="5040"/>
+          <w:tab w:val="clear" w:pos="420"/>
+          <w:tab w:val="left" w:pos="5040" w:leader="none"/>
         </w:tabs>
-        <w:suppressAutoHyphens/>
-        <w:spacing w:line="240" w:lineRule="atLeast"/>
+        <w:suppressAutoHyphens w:val="true"/>
+        <w:spacing w:lineRule="atLeast" w:line="240" w:before="0" w:after="0"/>
         <w:ind w:left="5040" w:hanging="5040"/>
         <w:contextualSpacing/>
         <w:rPr>
-          <w:rFonts w:ascii="Times New Roman" w:eastAsia="Times New Roman" w:hAnsi="Times New Roman" w:cs="Times New Roman"/>
-          <w:kern w:val="0"/>
-          <w:lang w:eastAsia="en-US" w:bidi="ar-SA"/>
-        </w:rPr>
-      </w:pPr>
-      <w:r>
-        <w:rPr>
-          <w:rFonts w:ascii="Times New Roman" w:eastAsia="Times New Roman" w:hAnsi="Times New Roman" w:cs="Times New Roman"/>
+          <w:rFonts w:ascii="Times New Roman" w:hAnsi="Times New Roman" w:eastAsia="Times New Roman" w:cs="Times New Roman"/>
+          <w:kern w:val="0"/>
+          <w:lang w:eastAsia="en-US" w:bidi="ar-SA"/>
+        </w:rPr>
+      </w:pPr>
+      <w:r>
+        <w:rPr>
+          <w:rFonts w:eastAsia="Times New Roman" w:cs="Times New Roman" w:ascii="Times New Roman" w:hAnsi="Times New Roman"/>
           <w:kern w:val="0"/>
           <w:lang w:eastAsia="en-US" w:bidi="ar-SA"/>
         </w:rPr>
         <w:t>vs.</w:t>
-      </w:r>
-      <w:r>
-        <w:rPr>
-          <w:rFonts w:ascii="Times New Roman" w:eastAsia="Times New Roman" w:hAnsi="Times New Roman" w:cs="Times New Roman"/>
-          <w:kern w:val="0"/>
-          <w:lang w:eastAsia="en-US" w:bidi="ar-SA"/>
-        </w:rPr>
         <w:tab/>
       </w:r>
       <w:r>
         <w:rPr>
-          <w:rFonts w:ascii="Times New Roman" w:eastAsia="Times New Roman" w:hAnsi="Times New Roman" w:cs="Times New Roman"/>
+          <w:rFonts w:eastAsia="Times New Roman" w:cs="Times New Roman" w:ascii="Times New Roman" w:hAnsi="Times New Roman"/>
           <w:b/>
           <w:caps/>
           <w:kern w:val="0"/>
@@ -323,7 +297,7 @@
       </w:r>
       <w:r>
         <w:rPr>
-          <w:rFonts w:ascii="Times New Roman" w:eastAsia="Times New Roman" w:hAnsi="Times New Roman" w:cs="Times New Roman"/>
+          <w:rFonts w:eastAsia="Times New Roman" w:cs="Times New Roman" w:ascii="Times New Roman" w:hAnsi="Times New Roman"/>
           <w:b/>
           <w:kern w:val="0"/>
           <w:szCs w:val="20"/>
@@ -333,7 +307,7 @@
       </w:r>
       <w:r>
         <w:rPr>
-          <w:rFonts w:ascii="Times New Roman" w:eastAsia="Times New Roman" w:hAnsi="Times New Roman" w:cs="Times New Roman"/>
+          <w:rFonts w:eastAsia="Times New Roman" w:cs="Times New Roman" w:ascii="Times New Roman" w:hAnsi="Times New Roman"/>
           <w:b/>
           <w:caps/>
           <w:kern w:val="0"/>
@@ -345,63 +319,52 @@
     </w:p>
     <w:p>
       <w:pPr>
+        <w:pStyle w:val="Normal"/>
         <w:tabs>
-          <w:tab w:val="left" w:pos="5040"/>
+          <w:tab w:val="clear" w:pos="420"/>
+          <w:tab w:val="left" w:pos="5040" w:leader="none"/>
         </w:tabs>
-        <w:suppressAutoHyphens/>
-        <w:spacing w:line="240" w:lineRule="atLeast"/>
+        <w:suppressAutoHyphens w:val="true"/>
+        <w:spacing w:lineRule="atLeast" w:line="240" w:before="0" w:after="0"/>
         <w:ind w:left="5040" w:hanging="5040"/>
         <w:contextualSpacing/>
         <w:rPr>
-          <w:rFonts w:ascii="Times New Roman" w:eastAsia="Times New Roman" w:hAnsi="Times New Roman" w:cs="Times New Roman"/>
-          <w:kern w:val="0"/>
-          <w:lang w:eastAsia="en-US" w:bidi="ar-SA"/>
-        </w:rPr>
-      </w:pPr>
-      <w:r>
-        <w:rPr>
-          <w:rFonts w:ascii="Times New Roman" w:eastAsia="Times New Roman" w:hAnsi="Times New Roman" w:cs="Times New Roman"/>
-          <w:kern w:val="0"/>
-          <w:lang w:eastAsia="en-US" w:bidi="ar-SA"/>
-        </w:rPr>
-        <w:t xml:space="preserve">{{ </w:t>
-      </w:r>
-      <w:r>
-        <w:rPr>
-          <w:rFonts w:ascii="Times New Roman" w:eastAsia="Times New Roman" w:hAnsi="Times New Roman" w:cs="Times New Roman"/>
-          <w:kern w:val="0"/>
-          <w:lang w:eastAsia="en-US" w:bidi="ar-SA"/>
-        </w:rPr>
-        <w:t xml:space="preserve">other_parties </w:t>
-      </w:r>
-      <w:r>
-        <w:rPr>
-          <w:rFonts w:ascii="Times New Roman" w:eastAsia="Times New Roman" w:hAnsi="Times New Roman" w:cs="Times New Roman"/>
-          <w:kern w:val="0"/>
-          <w:lang w:eastAsia="en-US" w:bidi="ar-SA"/>
-        </w:rPr>
-        <w:t>}}</w:t>
-      </w:r>
-    </w:p>
-    <w:p>
-      <w:pPr>
+          <w:rFonts w:ascii="Times New Roman" w:hAnsi="Times New Roman" w:eastAsia="Times New Roman" w:cs="Times New Roman"/>
+          <w:kern w:val="0"/>
+          <w:lang w:eastAsia="en-US" w:bidi="ar-SA"/>
+        </w:rPr>
+      </w:pPr>
+      <w:r>
+        <w:rPr>
+          <w:rFonts w:eastAsia="Times New Roman" w:cs="Times New Roman" w:ascii="Times New Roman" w:hAnsi="Times New Roman"/>
+          <w:kern w:val="0"/>
+          <w:lang w:eastAsia="en-US" w:bidi="ar-SA"/>
+        </w:rPr>
+        <w:t>{{ other_parties }}</w:t>
+      </w:r>
+    </w:p>
+    <w:p>
+      <w:pPr>
+        <w:pStyle w:val="Normal"/>
         <w:tabs>
-          <w:tab w:val="left" w:pos="5040"/>
+          <w:tab w:val="clear" w:pos="420"/>
+          <w:tab w:val="left" w:pos="5040" w:leader="none"/>
         </w:tabs>
-        <w:suppressAutoHyphens/>
-        <w:spacing w:line="240" w:lineRule="atLeast"/>
+        <w:suppressAutoHyphens w:val="true"/>
+        <w:spacing w:lineRule="atLeast" w:line="240" w:before="0" w:after="0"/>
         <w:ind w:left="5040" w:hanging="5040"/>
         <w:contextualSpacing/>
         <w:rPr>
-          <w:rFonts w:ascii="Times New Roman" w:eastAsia="Times New Roman" w:hAnsi="Times New Roman" w:cs="Times New Roman"/>
-          <w:b/>
-          <w:kern w:val="0"/>
-          <w:lang w:eastAsia="en-US" w:bidi="ar-SA"/>
-        </w:rPr>
-      </w:pPr>
-      <w:r>
-        <w:rPr>
-          <w:rFonts w:ascii="Times New Roman" w:eastAsia="Times New Roman" w:hAnsi="Times New Roman" w:cs="Times New Roman"/>
+          <w:rFonts w:ascii="Times New Roman" w:hAnsi="Times New Roman" w:eastAsia="Times New Roman" w:cs="Times New Roman"/>
+          <w:b/>
+          <w:b/>
+          <w:kern w:val="0"/>
+          <w:lang w:eastAsia="en-US" w:bidi="ar-SA"/>
+        </w:rPr>
+      </w:pPr>
+      <w:r>
+        <w:rPr>
+          <w:rFonts w:eastAsia="Times New Roman" w:cs="Times New Roman" w:ascii="Times New Roman" w:hAnsi="Times New Roman"/>
           <w:b/>
           <w:kern w:val="0"/>
           <w:lang w:eastAsia="en-US" w:bidi="ar-SA"/>
@@ -411,155 +374,125 @@
     </w:p>
     <w:p>
       <w:pPr>
-        <w:rPr>
-          <w:rFonts w:hint="eastAsia"/>
-        </w:rPr>
-      </w:pPr>
-    </w:p>
-    <w:p>
-      <w:pPr>
-        <w:rPr>
-          <w:rFonts w:hint="eastAsia"/>
-        </w:rPr>
-      </w:pPr>
-      <w:r>
-        <w:t xml:space="preserve">{%p if </w:t>
-      </w:r>
-      <w:r>
-        <w:rPr>
-          <w:rFonts w:hint="eastAsia"/>
-        </w:rPr>
-        <w:t>need_gun_addendum</w:t>
-      </w:r>
-      <w:r>
-        <w:t xml:space="preserve"> %}</w:t>
-      </w:r>
-    </w:p>
-    <w:p>
-      <w:pPr>
-        <w:rPr>
-          <w:rFonts w:hint="eastAsia"/>
-          <w:b/>
-        </w:rPr>
-      </w:pPr>
-      <w:r>
-        <w:rPr>
-          <w:b/>
-        </w:rPr>
-        <w:t xml:space="preserve">PART D. Description of </w:t>
-      </w:r>
-      <w:r>
-        <w:rPr>
-          <w:b/>
-        </w:rPr>
-        <w:t>g</w:t>
-      </w:r>
-      <w:r>
-        <w:rPr>
-          <w:b/>
-        </w:rPr>
-        <w:t>uns</w:t>
-      </w:r>
-    </w:p>
-    <w:p>
-      <w:pPr>
-        <w:rPr>
-          <w:rFonts w:hint="eastAsia"/>
-        </w:rPr>
-      </w:pPr>
-      <w:r>
-        <w:t>{{</w:t>
-      </w:r>
-      <w:r>
-        <w:rPr>
-          <w:rFonts w:hint="eastAsia"/>
-        </w:rPr>
-        <w:t xml:space="preserve"> defendant_weapons_for_addendum</w:t>
-      </w:r>
-      <w:r>
-        <w:t xml:space="preserve"> </w:t>
-      </w:r>
-      <w:r>
-        <w:t>}}</w:t>
-      </w:r>
-    </w:p>
-    <w:p>
-      <w:pPr>
-        <w:rPr>
-          <w:rFonts w:hint="eastAsia"/>
-        </w:rPr>
-      </w:pPr>
-    </w:p>
-    <w:p>
-      <w:pPr>
-        <w:rPr>
-          <w:rFonts w:hint="eastAsia"/>
-        </w:rPr>
-      </w:pPr>
-      <w:r>
+        <w:pStyle w:val="Normal"/>
+        <w:rPr/>
+      </w:pPr>
+      <w:r>
+        <w:rPr/>
+      </w:r>
+    </w:p>
+    <w:p>
+      <w:pPr>
+        <w:pStyle w:val="Normal"/>
+        <w:rPr/>
+      </w:pPr>
+      <w:r>
+        <w:rPr/>
+        <w:t>{%p if need_gun_addendum %}</w:t>
+      </w:r>
+    </w:p>
+    <w:p>
+      <w:pPr>
+        <w:pStyle w:val="Normal"/>
+        <w:rPr>
+          <w:b/>
+          <w:b/>
+        </w:rPr>
+      </w:pPr>
+      <w:r>
+        <w:rPr>
+          <w:b/>
+        </w:rPr>
+        <w:t>PART D. Description of guns</w:t>
+      </w:r>
+    </w:p>
+    <w:p>
+      <w:pPr>
+        <w:pStyle w:val="Normal"/>
+        <w:rPr/>
+      </w:pPr>
+      <w:r>
+        <w:rPr/>
+        <w:t>{{ defendant_weapons_for_addendum }}</w:t>
+      </w:r>
+    </w:p>
+    <w:p>
+      <w:pPr>
+        <w:pStyle w:val="Normal"/>
+        <w:rPr/>
+      </w:pPr>
+      <w:r>
+        <w:rPr/>
+      </w:r>
+    </w:p>
+    <w:p>
+      <w:pPr>
+        <w:pStyle w:val="Normal"/>
+        <w:rPr/>
+      </w:pPr>
+      <w:r>
+        <w:rPr/>
         <w:t>{%p endif %}</w:t>
       </w:r>
     </w:p>
     <w:p>
       <w:pPr>
-        <w:rPr>
-          <w:rFonts w:hint="eastAsia"/>
-        </w:rPr>
-      </w:pPr>
-      <w:r>
-        <w:t xml:space="preserve">{%p if </w:t>
-      </w:r>
-      <w:r>
-        <w:rPr>
-          <w:rFonts w:hint="eastAsia"/>
-        </w:rPr>
-        <w:t>need_cases_addendum</w:t>
-      </w:r>
-      <w:r>
-        <w:t xml:space="preserve"> %}</w:t>
-      </w:r>
-    </w:p>
-    <w:p>
-      <w:pPr>
-        <w:rPr>
-          <w:rFonts w:hint="eastAsia"/>
-          <w:b/>
-        </w:rPr>
-      </w:pPr>
-      <w:r>
-        <w:rPr>
-          <w:b/>
-        </w:rPr>
-        <w:t>PAR</w:t>
-      </w:r>
-      <w:r>
-        <w:rPr>
-          <w:b/>
-        </w:rPr>
-        <w:t>T E. Other cases involving {{users}} and {{ other_parties }}</w:t>
+        <w:pStyle w:val="Normal"/>
+        <w:rPr/>
+      </w:pPr>
+      <w:r>
+        <w:rPr/>
+        <w:t>{%p if need_cases_addendum %}</w:t>
+      </w:r>
+    </w:p>
+    <w:p>
+      <w:pPr>
+        <w:pStyle w:val="Normal"/>
+        <w:rPr>
+          <w:b/>
+          <w:b/>
+        </w:rPr>
+      </w:pPr>
+      <w:r>
+        <w:rPr>
+          <w:b/>
+        </w:rPr>
+        <w:t>PART E. Other cases involving {{users}} and {{ other_parties }}</w:t>
       </w:r>
     </w:p>
     <w:tbl>
       <w:tblPr>
         <w:tblStyle w:val="TableGrid"/>
-        <w:tblW w:w="0" w:type="auto"/>
-        <w:tblLook w:val="04A0" w:firstRow="1" w:lastRow="0" w:firstColumn="1" w:lastColumn="0" w:noHBand="0" w:noVBand="1"/>
+        <w:tblW w:w="9962" w:type="dxa"/>
+        <w:jc w:val="left"/>
+        <w:tblInd w:w="0" w:type="dxa"/>
+        <w:tblCellMar>
+          <w:top w:w="0" w:type="dxa"/>
+          <w:left w:w="108" w:type="dxa"/>
+          <w:bottom w:w="0" w:type="dxa"/>
+          <w:right w:w="108" w:type="dxa"/>
+        </w:tblCellMar>
+        <w:tblLook w:firstRow="1" w:noVBand="1" w:lastRow="0" w:firstColumn="1" w:lastColumn="0" w:noHBand="0" w:val="04a0"/>
       </w:tblPr>
       <w:tblGrid>
-        <w:gridCol w:w="2666"/>
-        <w:gridCol w:w="2773"/>
-        <w:gridCol w:w="1760"/>
+        <w:gridCol w:w="2665"/>
+        <w:gridCol w:w="2774"/>
+        <w:gridCol w:w="1759"/>
         <w:gridCol w:w="2763"/>
       </w:tblGrid>
       <w:tr>
+        <w:trPr/>
         <w:tc>
           <w:tcPr>
-            <w:tcW w:w="2785" w:type="dxa"/>
+            <w:tcW w:w="2665" w:type="dxa"/>
+            <w:tcBorders/>
+            <w:shd w:fill="auto" w:val="clear"/>
           </w:tcPr>
           <w:p>
             <w:pPr>
+              <w:pStyle w:val="Normal"/>
               <w:rPr>
-                <w:rFonts w:hint="eastAsia"/>
+                <w:b/>
                 <w:b/>
               </w:rPr>
             </w:pPr>
@@ -573,12 +506,15 @@
         </w:tc>
         <w:tc>
           <w:tcPr>
-            <w:tcW w:w="2880" w:type="dxa"/>
+            <w:tcW w:w="2774" w:type="dxa"/>
+            <w:tcBorders/>
+            <w:shd w:fill="auto" w:val="clear"/>
           </w:tcPr>
           <w:p>
             <w:pPr>
+              <w:pStyle w:val="Normal"/>
               <w:rPr>
-                <w:rFonts w:hint="eastAsia"/>
+                <w:b/>
                 <w:b/>
               </w:rPr>
             </w:pPr>
@@ -592,12 +528,15 @@
         </w:tc>
         <w:tc>
           <w:tcPr>
-            <w:tcW w:w="1800" w:type="dxa"/>
+            <w:tcW w:w="1759" w:type="dxa"/>
+            <w:tcBorders/>
+            <w:shd w:fill="auto" w:val="clear"/>
           </w:tcPr>
           <w:p>
             <w:pPr>
+              <w:pStyle w:val="Normal"/>
               <w:rPr>
-                <w:rFonts w:hint="eastAsia"/>
+                <w:b/>
                 <w:b/>
               </w:rPr>
             </w:pPr>
@@ -611,12 +550,15 @@
         </w:tc>
         <w:tc>
           <w:tcPr>
-            <w:tcW w:w="2250" w:type="dxa"/>
+            <w:tcW w:w="2763" w:type="dxa"/>
+            <w:tcBorders/>
+            <w:shd w:fill="auto" w:val="clear"/>
           </w:tcPr>
           <w:p>
             <w:pPr>
+              <w:pStyle w:val="Normal"/>
               <w:rPr>
-                <w:rFonts w:hint="eastAsia"/>
+                <w:b/>
                 <w:b/>
               </w:rPr>
             </w:pPr>
@@ -630,382 +572,445 @@
         </w:tc>
       </w:tr>
       <w:tr>
+        <w:trPr/>
         <w:tc>
           <w:tcPr>
-            <w:tcW w:w="2785" w:type="dxa"/>
+            <w:tcW w:w="2665" w:type="dxa"/>
+            <w:tcBorders/>
+            <w:shd w:fill="auto" w:val="clear"/>
           </w:tcPr>
           <w:p>
             <w:pPr>
-              <w:rPr>
-                <w:rFonts w:hint="eastAsia"/>
-              </w:rPr>
+              <w:pStyle w:val="Normal"/>
+              <w:rPr/>
             </w:pPr>
             <w:r>
-              <w:t>{%</w:t>
-            </w:r>
-            <w:r>
-              <w:t>tr for case in other_cases</w:t>
-            </w:r>
-            <w:r>
-              <w:t>[1:]</w:t>
-            </w:r>
-            <w:r>
-              <w:t xml:space="preserve"> %}</w:t>
+              <w:rPr/>
+              <w:t>{%tr for case in other_cases[1:] %}</w:t>
             </w:r>
           </w:p>
         </w:tc>
         <w:tc>
           <w:tcPr>
-            <w:tcW w:w="2880" w:type="dxa"/>
+            <w:tcW w:w="2774" w:type="dxa"/>
+            <w:tcBorders/>
+            <w:shd w:fill="auto" w:val="clear"/>
           </w:tcPr>
           <w:p>
             <w:pPr>
-              <w:rPr>
-                <w:rFonts w:hint="eastAsia"/>
-              </w:rPr>
+              <w:pStyle w:val="Normal"/>
+              <w:rPr/>
             </w:pPr>
+            <w:r>
+              <w:rPr/>
+            </w:r>
           </w:p>
         </w:tc>
         <w:tc>
           <w:tcPr>
-            <w:tcW w:w="1800" w:type="dxa"/>
+            <w:tcW w:w="1759" w:type="dxa"/>
+            <w:tcBorders/>
+            <w:shd w:fill="auto" w:val="clear"/>
           </w:tcPr>
           <w:p>
             <w:pPr>
-              <w:rPr>
-                <w:rFonts w:hint="eastAsia"/>
-              </w:rPr>
+              <w:pStyle w:val="Normal"/>
+              <w:rPr/>
             </w:pPr>
+            <w:r>
+              <w:rPr/>
+            </w:r>
           </w:p>
         </w:tc>
         <w:tc>
           <w:tcPr>
-            <w:tcW w:w="2250" w:type="dxa"/>
+            <w:tcW w:w="2763" w:type="dxa"/>
+            <w:tcBorders/>
+            <w:shd w:fill="auto" w:val="clear"/>
           </w:tcPr>
           <w:p>
             <w:pPr>
-              <w:rPr>
-                <w:rFonts w:hint="eastAsia"/>
-              </w:rPr>
+              <w:pStyle w:val="Normal"/>
+              <w:rPr/>
             </w:pPr>
+            <w:r>
+              <w:rPr/>
+            </w:r>
           </w:p>
         </w:tc>
       </w:tr>
       <w:tr>
+        <w:trPr/>
         <w:tc>
           <w:tcPr>
-            <w:tcW w:w="2785" w:type="dxa"/>
+            <w:tcW w:w="2665" w:type="dxa"/>
+            <w:tcBorders/>
+            <w:shd w:fill="auto" w:val="clear"/>
           </w:tcPr>
           <w:p>
             <w:pPr>
-              <w:rPr>
-                <w:rFonts w:hint="eastAsia"/>
-              </w:rPr>
+              <w:pStyle w:val="Normal"/>
+              <w:rPr/>
             </w:pPr>
             <w:r>
-              <w:t>{{ case.</w:t>
-            </w:r>
-            <w:r>
-              <w:t>court_</w:t>
+              <w:rPr/>
+              <w:t>{{ case.court_</w:t>
             </w:r>
             <w:bookmarkStart w:id="0" w:name="_GoBack"/>
             <w:bookmarkEnd w:id="0"/>
             <w:r>
+              <w:rPr/>
               <w:t>name }}</w:t>
             </w:r>
           </w:p>
         </w:tc>
         <w:tc>
           <w:tcPr>
-            <w:tcW w:w="2880" w:type="dxa"/>
+            <w:tcW w:w="2774" w:type="dxa"/>
+            <w:tcBorders/>
+            <w:shd w:fill="auto" w:val="clear"/>
           </w:tcPr>
           <w:p>
             <w:pPr>
-              <w:rPr>
-                <w:rFonts w:hint="eastAsia"/>
-              </w:rPr>
+              <w:pStyle w:val="Normal"/>
+              <w:rPr/>
             </w:pPr>
             <w:r>
+              <w:rPr/>
               <w:t>{{ case.type_of_case }}</w:t>
             </w:r>
           </w:p>
         </w:tc>
         <w:tc>
           <w:tcPr>
-            <w:tcW w:w="1800" w:type="dxa"/>
+            <w:tcW w:w="1759" w:type="dxa"/>
+            <w:tcBorders/>
+            <w:shd w:fill="auto" w:val="clear"/>
           </w:tcPr>
           <w:p>
             <w:pPr>
-              <w:rPr>
-                <w:rFonts w:hint="eastAsia"/>
-              </w:rPr>
+              <w:pStyle w:val="Normal"/>
+              <w:rPr/>
             </w:pPr>
             <w:r>
+              <w:rPr/>
               <w:t>{{ case.date }}</w:t>
             </w:r>
           </w:p>
         </w:tc>
         <w:tc>
           <w:tcPr>
-            <w:tcW w:w="2250" w:type="dxa"/>
+            <w:tcW w:w="2763" w:type="dxa"/>
+            <w:tcBorders/>
+            <w:shd w:fill="auto" w:val="clear"/>
           </w:tcPr>
           <w:p>
             <w:pPr>
-              <w:rPr>
-                <w:rFonts w:hint="eastAsia"/>
-              </w:rPr>
+              <w:pStyle w:val="Normal"/>
+              <w:rPr/>
             </w:pPr>
             <w:r>
+              <w:rPr/>
               <w:t>{{ case.docket_number }}</w:t>
             </w:r>
           </w:p>
         </w:tc>
       </w:tr>
       <w:tr>
+        <w:trPr/>
         <w:tc>
           <w:tcPr>
-            <w:tcW w:w="2785" w:type="dxa"/>
+            <w:tcW w:w="2665" w:type="dxa"/>
+            <w:tcBorders/>
+            <w:shd w:fill="auto" w:val="clear"/>
           </w:tcPr>
           <w:p>
             <w:pPr>
-              <w:rPr>
-                <w:rFonts w:hint="eastAsia"/>
-              </w:rPr>
+              <w:pStyle w:val="Normal"/>
+              <w:rPr/>
             </w:pPr>
             <w:r>
+              <w:rPr/>
               <w:t>{%tr endfor %}</w:t>
             </w:r>
           </w:p>
         </w:tc>
         <w:tc>
           <w:tcPr>
-            <w:tcW w:w="2880" w:type="dxa"/>
+            <w:tcW w:w="2774" w:type="dxa"/>
+            <w:tcBorders/>
+            <w:shd w:fill="auto" w:val="clear"/>
           </w:tcPr>
           <w:p>
             <w:pPr>
-              <w:rPr>
-                <w:rFonts w:hint="eastAsia"/>
-              </w:rPr>
+              <w:pStyle w:val="Normal"/>
+              <w:rPr/>
             </w:pPr>
+            <w:r>
+              <w:rPr/>
+            </w:r>
           </w:p>
         </w:tc>
         <w:tc>
           <w:tcPr>
-            <w:tcW w:w="1800" w:type="dxa"/>
+            <w:tcW w:w="1759" w:type="dxa"/>
+            <w:tcBorders/>
+            <w:shd w:fill="auto" w:val="clear"/>
           </w:tcPr>
           <w:p>
             <w:pPr>
-              <w:rPr>
-                <w:rFonts w:hint="eastAsia"/>
-              </w:rPr>
+              <w:pStyle w:val="Normal"/>
+              <w:rPr/>
             </w:pPr>
+            <w:r>
+              <w:rPr/>
+            </w:r>
           </w:p>
         </w:tc>
         <w:tc>
           <w:tcPr>
-            <w:tcW w:w="2250" w:type="dxa"/>
+            <w:tcW w:w="2763" w:type="dxa"/>
+            <w:tcBorders/>
+            <w:shd w:fill="auto" w:val="clear"/>
           </w:tcPr>
           <w:p>
             <w:pPr>
-              <w:rPr>
-                <w:rFonts w:hint="eastAsia"/>
-              </w:rPr>
+              <w:pStyle w:val="Normal"/>
+              <w:rPr/>
             </w:pPr>
+            <w:r>
+              <w:rPr/>
+            </w:r>
           </w:p>
         </w:tc>
       </w:tr>
     </w:tbl>
     <w:p>
       <w:pPr>
-        <w:rPr>
-          <w:rFonts w:hint="eastAsia"/>
-          <w:b/>
-        </w:rPr>
-      </w:pPr>
-    </w:p>
-    <w:p>
-      <w:pPr>
-        <w:rPr>
-          <w:rFonts w:hint="eastAsia"/>
-        </w:rPr>
-      </w:pPr>
-      <w:r>
-        <w:t>{%p endif</w:t>
-      </w:r>
-      <w:r>
-        <w:t xml:space="preserve"> %}</w:t>
-      </w:r>
-    </w:p>
-    <w:p>
-      <w:pPr>
-        <w:rPr>
-          <w:rFonts w:hint="eastAsia"/>
-        </w:rPr>
-      </w:pPr>
-      <w:r>
+        <w:pStyle w:val="Normal"/>
+        <w:rPr>
+          <w:b/>
+          <w:b/>
+        </w:rPr>
+      </w:pPr>
+      <w:r>
+        <w:rPr>
+          <w:b/>
+        </w:rPr>
+      </w:r>
+    </w:p>
+    <w:p>
+      <w:pPr>
+        <w:pStyle w:val="Normal"/>
+        <w:rPr/>
+      </w:pPr>
+      <w:r>
+        <w:rPr/>
+        <w:t>{%p endif %}</w:t>
+      </w:r>
+    </w:p>
+    <w:p>
+      <w:pPr>
+        <w:pStyle w:val="Normal"/>
+        <w:rPr/>
+      </w:pPr>
+      <w:r>
+        <w:rPr/>
         <w:t>{%p if need_losses_addendum %}</w:t>
       </w:r>
     </w:p>
     <w:p>
       <w:pPr>
-        <w:rPr>
-          <w:rFonts w:hint="eastAsia"/>
-          <w:b/>
-        </w:rPr>
-      </w:pPr>
-      <w:r>
-        <w:rPr>
-          <w:b/>
-        </w:rPr>
-        <w:t>PART J</w:t>
-      </w:r>
-      <w:r>
-        <w:rPr>
-          <w:b/>
-        </w:rPr>
-        <w:t>(5). Losses suffered by the Plaintiff</w:t>
-      </w:r>
-    </w:p>
-    <w:p>
-      <w:pPr>
-        <w:rPr>
-          <w:rFonts w:hint="eastAsia"/>
-        </w:rPr>
-      </w:pPr>
-      <w:r>
-        <w:t xml:space="preserve">{{ </w:t>
-      </w:r>
-      <w:r>
-        <w:rPr>
-          <w:rFonts w:hint="eastAsia"/>
-        </w:rPr>
-        <w:t>losses_caused_by_defendant</w:t>
-      </w:r>
-      <w:r>
-        <w:t xml:space="preserve"> }}</w:t>
-      </w:r>
-    </w:p>
-    <w:p>
-      <w:pPr>
-        <w:rPr>
-          <w:rFonts w:hint="eastAsia"/>
-        </w:rPr>
-      </w:pPr>
-    </w:p>
-    <w:p>
-      <w:pPr>
-        <w:rPr>
-          <w:rFonts w:hint="eastAsia"/>
-        </w:rPr>
-      </w:pPr>
-      <w:r>
+        <w:pStyle w:val="Normal"/>
+        <w:rPr>
+          <w:b/>
+          <w:b/>
+        </w:rPr>
+      </w:pPr>
+      <w:r>
+        <w:rPr>
+          <w:b/>
+        </w:rPr>
+        <w:t>PART J(5). Losses suffered by the Plaintiff</w:t>
+      </w:r>
+    </w:p>
+    <w:p>
+      <w:pPr>
+        <w:pStyle w:val="Normal"/>
+        <w:rPr/>
+      </w:pPr>
+      <w:r>
+        <w:rPr/>
+        <w:t>{{</w:t>
+      </w:r>
+      <w:r>
+        <w:rPr/>
+        <w:t>r</w:t>
+      </w:r>
+      <w:r>
+        <w:rPr/>
+        <w:t xml:space="preserve"> losses_caused_by_defendant </w:t>
+      </w:r>
+      <w:r>
+        <w:rPr/>
+        <w:t xml:space="preserve">| </w:t>
+      </w:r>
+      <w:r>
+        <w:rPr>
+          <w:rFonts w:ascii="sans-serif" w:hAnsi="sans-serif"/>
+          <w:sz w:val="20"/>
+          <w:szCs w:val="20"/>
+        </w:rPr>
+        <w:t xml:space="preserve">markdown </w:t>
+      </w:r>
+      <w:r>
+        <w:rPr/>
+        <w:t>}}</w:t>
+      </w:r>
+    </w:p>
+    <w:p>
+      <w:pPr>
+        <w:pStyle w:val="Normal"/>
+        <w:rPr/>
+      </w:pPr>
+      <w:r>
+        <w:rPr/>
+      </w:r>
+    </w:p>
+    <w:p>
+      <w:pPr>
+        <w:pStyle w:val="Normal"/>
+        <w:rPr/>
+      </w:pPr>
+      <w:r>
+        <w:rPr/>
         <w:t>{%p endif %}</w:t>
       </w:r>
     </w:p>
     <w:p>
       <w:pPr>
-        <w:rPr>
-          <w:rFonts w:hint="eastAsia"/>
-        </w:rPr>
-      </w:pPr>
-      <w:r>
-        <w:t xml:space="preserve">{%p if </w:t>
-      </w:r>
-      <w:r>
-        <w:rPr>
-          <w:rFonts w:hint="eastAsia"/>
-        </w:rPr>
-        <w:t>need_relief_addendum</w:t>
-      </w:r>
-      <w:r>
-        <w:t xml:space="preserve"> %}</w:t>
-      </w:r>
-    </w:p>
-    <w:p>
-      <w:pPr>
-        <w:rPr>
-          <w:rFonts w:hint="eastAsia"/>
-          <w:b/>
-        </w:rPr>
-      </w:pPr>
-      <w:r>
-        <w:rPr>
-          <w:b/>
-        </w:rPr>
-        <w:t xml:space="preserve">PART J(8). </w:t>
-      </w:r>
-      <w:r>
-        <w:rPr>
-          <w:rFonts w:hint="eastAsia"/>
-          <w:b/>
-        </w:rPr>
-        <w:t>Other order requested</w:t>
-      </w:r>
-    </w:p>
-    <w:p>
-      <w:pPr>
-        <w:rPr>
-          <w:rFonts w:hint="eastAsia"/>
-        </w:rPr>
-      </w:pPr>
-      <w:r>
-        <w:t xml:space="preserve">{{ </w:t>
-      </w:r>
-      <w:r>
-        <w:rPr>
-          <w:rFonts w:hint="eastAsia"/>
-        </w:rPr>
-        <w:t>other_relief</w:t>
-      </w:r>
-      <w:r>
-        <w:t xml:space="preserve"> }}</w:t>
-      </w:r>
-    </w:p>
-    <w:p>
-      <w:pPr>
-        <w:rPr>
-          <w:rFonts w:hint="eastAsia"/>
-        </w:rPr>
-      </w:pPr>
-      <w:r>
+        <w:pStyle w:val="Normal"/>
+        <w:rPr/>
+      </w:pPr>
+      <w:r>
+        <w:rPr/>
+        <w:t>{%p if need_relief_addendum %}</w:t>
+      </w:r>
+    </w:p>
+    <w:p>
+      <w:pPr>
+        <w:pStyle w:val="Normal"/>
+        <w:rPr>
+          <w:b/>
+          <w:b/>
+        </w:rPr>
+      </w:pPr>
+      <w:r>
+        <w:rPr>
+          <w:b/>
+        </w:rPr>
+        <w:t>PART J(8). Other order requested</w:t>
+      </w:r>
+    </w:p>
+    <w:p>
+      <w:pPr>
+        <w:pStyle w:val="Normal"/>
+        <w:rPr/>
+      </w:pPr>
+      <w:r>
+        <w:rPr/>
+        <w:t>{{</w:t>
+      </w:r>
+      <w:r>
+        <w:rPr/>
+        <w:t>r</w:t>
+      </w:r>
+      <w:r>
+        <w:rPr/>
+        <w:t xml:space="preserve"> other_relief </w:t>
+      </w:r>
+      <w:r>
+        <w:rPr/>
+        <w:t xml:space="preserve">| </w:t>
+      </w:r>
+      <w:r>
+        <w:rPr>
+          <w:rFonts w:ascii="sans-serif" w:hAnsi="sans-serif"/>
+          <w:sz w:val="20"/>
+          <w:szCs w:val="20"/>
+        </w:rPr>
+        <w:t xml:space="preserve">markdown </w:t>
+      </w:r>
+      <w:r>
+        <w:rPr/>
+        <w:t>}}</w:t>
+      </w:r>
+    </w:p>
+    <w:p>
+      <w:pPr>
+        <w:pStyle w:val="Normal"/>
+        <w:rPr/>
+      </w:pPr>
+      <w:r>
+        <w:rPr/>
         <w:t>{%p endif %}</w:t>
       </w:r>
     </w:p>
+    <w:p>
+      <w:pPr>
+        <w:pStyle w:val="Normal"/>
+        <w:bidi w:val="0"/>
+        <w:jc w:val="left"/>
+        <w:rPr>
+          <w:rFonts w:ascii="sans-serif" w:hAnsi="sans-serif"/>
+          <w:sz w:val="20"/>
+          <w:szCs w:val="20"/>
+        </w:rPr>
+      </w:pPr>
+      <w:r>
+        <w:rPr/>
+      </w:r>
+    </w:p>
     <w:sectPr>
+      <w:type w:val="nextPage"/>
       <w:pgSz w:w="12240" w:h="15840"/>
-      <w:pgMar w:top="1134" w:right="1134" w:bottom="1134" w:left="1134" w:header="0" w:footer="0" w:gutter="0"/>
-      <w:cols w:space="720"/>
-      <w:formProt w:val="0"/>
+      <w:pgMar w:left="1134" w:right="1134" w:header="0" w:top="1134" w:footer="0" w:bottom="1134" w:gutter="0"/>
+      <w:pgNumType w:fmt="decimal"/>
+      <w:formProt w:val="false"/>
+      <w:textDirection w:val="lrTb"/>
+      <w:docGrid w:type="default" w:linePitch="100" w:charSpace="0"/>
     </w:sectPr>
   </w:body>
 </w:document>
 </file>
 
 <file path=word/styles.xml><?xml version="1.0" encoding="utf-8"?>
-<w:styles xmlns:mc="http://schemas.openxmlformats.org/markup-compatibility/2006" xmlns:r="http://schemas.openxmlformats.org/officeDocument/2006/relationships" xmlns:w="http://schemas.openxmlformats.org/wordprocessingml/2006/main" xmlns:w14="http://schemas.microsoft.com/office/word/2010/wordml" xmlns:w15="http://schemas.microsoft.com/office/word/2012/wordml" xmlns:w16se="http://schemas.microsoft.com/office/word/2015/wordml/symex" mc:Ignorable="w14 w15 w16se">
+<w:styles xmlns:w="http://schemas.openxmlformats.org/wordprocessingml/2006/main" xmlns:w14="http://schemas.microsoft.com/office/word/2010/wordml" xmlns:mc="http://schemas.openxmlformats.org/markup-compatibility/2006" mc:Ignorable="w14">
   <w:docDefaults>
     <w:rPrDefault>
       <w:rPr>
-        <w:rFonts w:ascii="Liberation Serif" w:eastAsia="NSimSun" w:hAnsi="Liberation Serif" w:cs="Lucida Sans"/>
+        <w:rFonts w:ascii="Liberation Serif" w:hAnsi="Liberation Serif" w:eastAsia="NSimSun" w:cs="Lucida Sans"/>
         <w:kern w:val="2"/>
         <w:sz w:val="24"/>
         <w:szCs w:val="24"/>
         <w:lang w:val="en-US" w:eastAsia="zh-CN" w:bidi="hi-IN"/>
       </w:rPr>
     </w:rPrDefault>
-    <w:pPrDefault/>
+    <w:pPrDefault>
+      <w:pPr/>
+    </w:pPrDefault>
   </w:docDefaults>
   <w:latentStyles w:defLockedState="0" w:defUIPriority="99" w:defSemiHidden="0" w:defUnhideWhenUsed="0" w:defQFormat="0" w:count="371">
     <w:lsdException w:name="Normal" w:uiPriority="0" w:qFormat="1"/>
     <w:lsdException w:name="heading 1" w:uiPriority="9" w:qFormat="1"/>
-    <w:lsdException w:name="heading 2" w:semiHidden="1" w:uiPriority="9" w:unhideWhenUsed="1" w:qFormat="1"/>
-    <w:lsdException w:name="heading 3" w:semiHidden="1" w:uiPriority="9" w:unhideWhenUsed="1" w:qFormat="1"/>
-    <w:lsdException w:name="heading 4" w:semiHidden="1" w:uiPriority="9" w:unhideWhenUsed="1" w:qFormat="1"/>
-    <w:lsdException w:name="heading 5" w:semiHidden="1" w:uiPriority="9" w:unhideWhenUsed="1" w:qFormat="1"/>
-    <w:lsdException w:name="heading 6" w:semiHidden="1" w:uiPriority="9" w:unhideWhenUsed="1" w:qFormat="1"/>
-    <w:lsdException w:name="heading 7" w:semiHidden="1" w:uiPriority="9" w:unhideWhenUsed="1" w:qFormat="1"/>
-    <w:lsdException w:name="heading 8" w:semiHidden="1" w:uiPriority="9" w:unhideWhenUsed="1" w:qFormat="1"/>
-    <w:lsdException w:name="heading 9" w:semiHidden="1" w:uiPriority="9" w:unhideWhenUsed="1" w:qFormat="1"/>
+    <w:lsdException w:name="heading 2" w:uiPriority="9" w:semiHidden="1" w:unhideWhenUsed="1" w:qFormat="1"/>
+    <w:lsdException w:name="heading 3" w:uiPriority="9" w:semiHidden="1" w:unhideWhenUsed="1" w:qFormat="1"/>
+    <w:lsdException w:name="heading 4" w:uiPriority="9" w:semiHidden="1" w:unhideWhenUsed="1" w:qFormat="1"/>
+    <w:lsdException w:name="heading 5" w:uiPriority="9" w:semiHidden="1" w:unhideWhenUsed="1" w:qFormat="1"/>
+    <w:lsdException w:name="heading 6" w:uiPriority="9" w:semiHidden="1" w:unhideWhenUsed="1" w:qFormat="1"/>
+    <w:lsdException w:name="heading 7" w:uiPriority="9" w:semiHidden="1" w:unhideWhenUsed="1" w:qFormat="1"/>
+    <w:lsdException w:name="heading 8" w:uiPriority="9" w:semiHidden="1" w:unhideWhenUsed="1" w:qFormat="1"/>
+    <w:lsdException w:name="heading 9" w:uiPriority="9" w:semiHidden="1" w:unhideWhenUsed="1" w:qFormat="1"/>
     <w:lsdException w:name="index 1" w:semiHidden="1" w:unhideWhenUsed="1"/>
     <w:lsdException w:name="index 2" w:semiHidden="1" w:unhideWhenUsed="1"/>
     <w:lsdException w:name="index 3" w:semiHidden="1" w:unhideWhenUsed="1"/>
@@ -1015,22 +1020,22 @@
     <w:lsdException w:name="index 7" w:semiHidden="1" w:unhideWhenUsed="1"/>
     <w:lsdException w:name="index 8" w:semiHidden="1" w:unhideWhenUsed="1"/>
     <w:lsdException w:name="index 9" w:semiHidden="1" w:unhideWhenUsed="1"/>
-    <w:lsdException w:name="toc 1" w:semiHidden="1" w:uiPriority="39" w:unhideWhenUsed="1"/>
-    <w:lsdException w:name="toc 2" w:semiHidden="1" w:uiPriority="39" w:unhideWhenUsed="1"/>
-    <w:lsdException w:name="toc 3" w:semiHidden="1" w:uiPriority="39" w:unhideWhenUsed="1"/>
-    <w:lsdException w:name="toc 4" w:semiHidden="1" w:uiPriority="39" w:unhideWhenUsed="1"/>
-    <w:lsdException w:name="toc 5" w:semiHidden="1" w:uiPriority="39" w:unhideWhenUsed="1"/>
-    <w:lsdException w:name="toc 6" w:semiHidden="1" w:uiPriority="39" w:unhideWhenUsed="1"/>
-    <w:lsdException w:name="toc 7" w:semiHidden="1" w:uiPriority="39" w:unhideWhenUsed="1"/>
-    <w:lsdException w:name="toc 8" w:semiHidden="1" w:uiPriority="39" w:unhideWhenUsed="1"/>
-    <w:lsdException w:name="toc 9" w:semiHidden="1" w:uiPriority="39" w:unhideWhenUsed="1"/>
+    <w:lsdException w:name="toc 1" w:uiPriority="39" w:semiHidden="1" w:unhideWhenUsed="1"/>
+    <w:lsdException w:name="toc 2" w:uiPriority="39" w:semiHidden="1" w:unhideWhenUsed="1"/>
+    <w:lsdException w:name="toc 3" w:uiPriority="39" w:semiHidden="1" w:unhideWhenUsed="1"/>
+    <w:lsdException w:name="toc 4" w:uiPriority="39" w:semiHidden="1" w:unhideWhenUsed="1"/>
+    <w:lsdException w:name="toc 5" w:uiPriority="39" w:semiHidden="1" w:unhideWhenUsed="1"/>
+    <w:lsdException w:name="toc 6" w:uiPriority="39" w:semiHidden="1" w:unhideWhenUsed="1"/>
+    <w:lsdException w:name="toc 7" w:uiPriority="39" w:semiHidden="1" w:unhideWhenUsed="1"/>
+    <w:lsdException w:name="toc 8" w:uiPriority="39" w:semiHidden="1" w:unhideWhenUsed="1"/>
+    <w:lsdException w:name="toc 9" w:uiPriority="39" w:semiHidden="1" w:unhideWhenUsed="1"/>
     <w:lsdException w:name="Normal Indent" w:semiHidden="1" w:unhideWhenUsed="1"/>
     <w:lsdException w:name="footnote text" w:semiHidden="1" w:unhideWhenUsed="1"/>
     <w:lsdException w:name="annotation text" w:semiHidden="1" w:unhideWhenUsed="1"/>
     <w:lsdException w:name="header" w:semiHidden="1" w:unhideWhenUsed="1"/>
     <w:lsdException w:name="footer" w:semiHidden="1" w:unhideWhenUsed="1"/>
     <w:lsdException w:name="index heading" w:semiHidden="1" w:unhideWhenUsed="1"/>
-    <w:lsdException w:name="caption" w:semiHidden="1" w:uiPriority="35" w:unhideWhenUsed="1" w:qFormat="1"/>
+    <w:lsdException w:name="caption" w:uiPriority="35" w:semiHidden="1" w:unhideWhenUsed="1" w:qFormat="1"/>
     <w:lsdException w:name="table of figures" w:semiHidden="1" w:unhideWhenUsed="1"/>
     <w:lsdException w:name="envelope address" w:semiHidden="1" w:unhideWhenUsed="1"/>
     <w:lsdException w:name="envelope return" w:semiHidden="1" w:unhideWhenUsed="1"/>
@@ -1061,7 +1066,7 @@
     <w:lsdException w:name="Title" w:uiPriority="10" w:qFormat="1"/>
     <w:lsdException w:name="Closing" w:semiHidden="1" w:unhideWhenUsed="1"/>
     <w:lsdException w:name="Signature" w:semiHidden="1" w:unhideWhenUsed="1"/>
-    <w:lsdException w:name="Default Paragraph Font" w:semiHidden="1" w:uiPriority="1" w:unhideWhenUsed="1"/>
+    <w:lsdException w:name="Default Paragraph Font" w:uiPriority="1" w:semiHidden="1" w:unhideWhenUsed="1"/>
     <w:lsdException w:name="Body Text" w:semiHidden="1" w:unhideWhenUsed="1"/>
     <w:lsdException w:name="Body Text Indent" w:semiHidden="1" w:unhideWhenUsed="1"/>
     <w:lsdException w:name="List Continue" w:semiHidden="1" w:unhideWhenUsed="1"/>
@@ -1261,8 +1266,8 @@
     <w:lsdException w:name="Subtle Reference" w:uiPriority="31" w:qFormat="1"/>
     <w:lsdException w:name="Intense Reference" w:uiPriority="32" w:qFormat="1"/>
     <w:lsdException w:name="Book Title" w:uiPriority="33" w:qFormat="1"/>
-    <w:lsdException w:name="Bibliography" w:semiHidden="1" w:uiPriority="37" w:unhideWhenUsed="1"/>
-    <w:lsdException w:name="TOC Heading" w:semiHidden="1" w:uiPriority="39" w:unhideWhenUsed="1" w:qFormat="1"/>
+    <w:lsdException w:name="Bibliography" w:uiPriority="37" w:semiHidden="1" w:unhideWhenUsed="1"/>
+    <w:lsdException w:name="TOC Heading" w:uiPriority="39" w:semiHidden="1" w:unhideWhenUsed="1" w:qFormat="1"/>
     <w:lsdException w:name="Plain Table 1" w:uiPriority="41"/>
     <w:lsdException w:name="Plain Table 2" w:uiPriority="42"/>
     <w:lsdException w:name="Plain Table 3" w:uiPriority="43"/>
@@ -1368,16 +1373,115 @@
     <w:lsdException w:name="List Table 6 Colorful Accent 6" w:uiPriority="51"/>
     <w:lsdException w:name="List Table 7 Colorful Accent 6" w:uiPriority="52"/>
   </w:latentStyles>
-  <w:style w:type="paragraph" w:default="1" w:styleId="Normal">
+  <w:style w:type="paragraph" w:styleId="Normal" w:default="1">
     <w:name w:val="Normal"/>
     <w:qFormat/>
-    <w:rsid w:val="00951E9A"/>
+    <w:rsid w:val="00951e9a"/>
+    <w:pPr>
+      <w:widowControl/>
+      <w:bidi w:val="0"/>
+      <w:spacing w:before="0" w:after="0"/>
+      <w:jc w:val="left"/>
+    </w:pPr>
+    <w:rPr>
+      <w:rFonts w:ascii="Liberation Serif" w:hAnsi="Liberation Serif" w:eastAsia="NSimSun" w:cs="Lucida Sans"/>
+      <w:color w:val="auto"/>
+      <w:kern w:val="2"/>
+      <w:sz w:val="24"/>
+      <w:szCs w:val="24"/>
+      <w:lang w:val="en-US" w:eastAsia="zh-CN" w:bidi="hi-IN"/>
+    </w:rPr>
   </w:style>
-  <w:style w:type="character" w:default="1" w:styleId="DefaultParagraphFont">
+  <w:style w:type="character" w:styleId="DefaultParagraphFont" w:default="1">
     <w:name w:val="Default Paragraph Font"/>
     <w:uiPriority w:val="1"/>
     <w:semiHidden/>
     <w:unhideWhenUsed/>
+    <w:qFormat/>
+    <w:rPr/>
+  </w:style>
+  <w:style w:type="paragraph" w:styleId="Heading" w:customStyle="1">
+    <w:name w:val="Heading"/>
+    <w:basedOn w:val="Normal"/>
+    <w:next w:val="TextBody"/>
+    <w:qFormat/>
+    <w:pPr>
+      <w:keepNext w:val="true"/>
+      <w:spacing w:before="240" w:after="120"/>
+    </w:pPr>
+    <w:rPr>
+      <w:rFonts w:ascii="Liberation Sans" w:hAnsi="Liberation Sans" w:eastAsia="Microsoft YaHei"/>
+      <w:sz w:val="28"/>
+      <w:szCs w:val="28"/>
+    </w:rPr>
+  </w:style>
+  <w:style w:type="paragraph" w:styleId="TextBody">
+    <w:name w:val="Body Text"/>
+    <w:basedOn w:val="Normal"/>
+    <w:pPr>
+      <w:spacing w:lineRule="auto" w:line="276" w:before="0" w:after="140"/>
+    </w:pPr>
+    <w:rPr/>
+  </w:style>
+  <w:style w:type="paragraph" w:styleId="List">
+    <w:name w:val="List"/>
+    <w:basedOn w:val="TextBody"/>
+    <w:pPr/>
+    <w:rPr/>
+  </w:style>
+  <w:style w:type="paragraph" w:styleId="Caption">
+    <w:name w:val="Caption"/>
+    <w:basedOn w:val="Normal"/>
+    <w:qFormat/>
+    <w:pPr>
+      <w:suppressLineNumbers/>
+      <w:spacing w:before="120" w:after="120"/>
+    </w:pPr>
+    <w:rPr>
+      <w:rFonts w:cs="Lucida Sans"/>
+      <w:i/>
+      <w:iCs/>
+      <w:sz w:val="24"/>
+      <w:szCs w:val="24"/>
+    </w:rPr>
+  </w:style>
+  <w:style w:type="paragraph" w:styleId="Index" w:customStyle="1">
+    <w:name w:val="Index"/>
+    <w:basedOn w:val="Normal"/>
+    <w:qFormat/>
+    <w:pPr>
+      <w:suppressLineNumbers/>
+    </w:pPr>
+    <w:rPr/>
+  </w:style>
+  <w:style w:type="paragraph" w:styleId="Caption1">
+    <w:name w:val="caption"/>
+    <w:basedOn w:val="Normal"/>
+    <w:qFormat/>
+    <w:pPr>
+      <w:suppressLineNumbers/>
+      <w:spacing w:before="120" w:after="120"/>
+    </w:pPr>
+    <w:rPr>
+      <w:i/>
+      <w:iCs/>
+    </w:rPr>
+  </w:style>
+  <w:style w:type="paragraph" w:styleId="TableContents" w:customStyle="1">
+    <w:name w:val="Table Contents"/>
+    <w:basedOn w:val="Normal"/>
+    <w:qFormat/>
+    <w:pPr>
+      <w:suppressLineNumbers/>
+    </w:pPr>
+    <w:rPr/>
+  </w:style>
+  <w:style w:type="numbering" w:styleId="NoList" w:default="1">
+    <w:name w:val="No List"/>
+    <w:uiPriority w:val="99"/>
+    <w:semiHidden/>
+    <w:unhideWhenUsed/>
+    <w:qFormat/>
   </w:style>
   <w:style w:type="table" w:default="1" w:styleId="TableNormal">
     <w:name w:val="Normal Table"/>
@@ -1394,80 +1498,19 @@
       </w:tblCellMar>
     </w:tblPr>
   </w:style>
-  <w:style w:type="numbering" w:default="1" w:styleId="NoList">
-    <w:name w:val="No List"/>
-    <w:uiPriority w:val="99"/>
-    <w:semiHidden/>
-    <w:unhideWhenUsed/>
-  </w:style>
-  <w:style w:type="paragraph" w:customStyle="1" w:styleId="Heading">
-    <w:name w:val="Heading"/>
-    <w:basedOn w:val="Normal"/>
-    <w:next w:val="BodyText"/>
-    <w:qFormat/>
-    <w:pPr>
-      <w:keepNext/>
-      <w:spacing w:before="240" w:after="120"/>
-    </w:pPr>
-    <w:rPr>
-      <w:rFonts w:ascii="Liberation Sans" w:eastAsia="Microsoft YaHei" w:hAnsi="Liberation Sans"/>
-      <w:sz w:val="28"/>
-      <w:szCs w:val="28"/>
-    </w:rPr>
-  </w:style>
-  <w:style w:type="paragraph" w:styleId="BodyText">
-    <w:name w:val="Body Text"/>
-    <w:basedOn w:val="Normal"/>
-    <w:pPr>
-      <w:spacing w:after="140" w:line="276" w:lineRule="auto"/>
-    </w:pPr>
-  </w:style>
-  <w:style w:type="paragraph" w:styleId="List">
-    <w:name w:val="List"/>
-    <w:basedOn w:val="BodyText"/>
-  </w:style>
-  <w:style w:type="paragraph" w:styleId="Caption">
-    <w:name w:val="caption"/>
-    <w:basedOn w:val="Normal"/>
-    <w:qFormat/>
-    <w:pPr>
-      <w:suppressLineNumbers/>
-      <w:spacing w:before="120" w:after="120"/>
-    </w:pPr>
-    <w:rPr>
-      <w:i/>
-      <w:iCs/>
-    </w:rPr>
-  </w:style>
-  <w:style w:type="paragraph" w:customStyle="1" w:styleId="Index">
-    <w:name w:val="Index"/>
-    <w:basedOn w:val="Normal"/>
-    <w:qFormat/>
-    <w:pPr>
-      <w:suppressLineNumbers/>
-    </w:pPr>
-  </w:style>
-  <w:style w:type="paragraph" w:customStyle="1" w:styleId="TableContents">
-    <w:name w:val="Table Contents"/>
-    <w:basedOn w:val="Normal"/>
-    <w:qFormat/>
-    <w:pPr>
-      <w:suppressLineNumbers/>
-    </w:pPr>
-  </w:style>
   <w:style w:type="table" w:styleId="TableGrid">
     <w:name w:val="Table Grid"/>
     <w:basedOn w:val="TableNormal"/>
     <w:uiPriority w:val="39"/>
-    <w:rsid w:val="00774F4C"/>
+    <w:rsid w:val="00774f4c"/>
     <w:tblPr>
       <w:tblBorders>
-        <w:top w:val="single" w:sz="4" w:space="0" w:color="auto"/>
-        <w:left w:val="single" w:sz="4" w:space="0" w:color="auto"/>
-        <w:bottom w:val="single" w:sz="4" w:space="0" w:color="auto"/>
-        <w:right w:val="single" w:sz="4" w:space="0" w:color="auto"/>
-        <w:insideH w:val="single" w:sz="4" w:space="0" w:color="auto"/>
-        <w:insideV w:val="single" w:sz="4" w:space="0" w:color="auto"/>
+        <w:top w:val="single" w:color="auto" w:sz="4" w:space="0"/>
+        <w:left w:val="single" w:color="auto" w:sz="4" w:space="0"/>
+        <w:bottom w:val="single" w:color="auto" w:sz="4" w:space="0"/>
+        <w:right w:val="single" w:color="auto" w:sz="4" w:space="0"/>
+        <w:insideH w:val="single" w:color="auto" w:sz="4" w:space="0"/>
+        <w:insideV w:val="single" w:color="auto" w:sz="4" w:space="0"/>
       </w:tblBorders>
     </w:tblPr>
   </w:style>

</xml_diff>